<commit_message>
changed stuff to do list
</commit_message>
<xml_diff>
--- a/Stuff to do.docx
+++ b/Stuff to do.docx
@@ -10,7 +10,15 @@
     <w:p/>
     <w:p>
       <w:r>
-        <w:t>Edit LabVIEW Lab 3.</w:t>
+        <w:t>Edit LabVIEW Lab 3</w:t>
+      </w:r>
+      <w:r>
+        <w:t xml:space="preserve"> – integrate data to while loop exercise</w:t>
+      </w:r>
+      <w:bookmarkStart w:id="0" w:name="_GoBack"/>
+      <w:bookmarkEnd w:id="0"/>
+      <w:r>
+        <w:t>.</w:t>
       </w:r>
     </w:p>
     <w:p>
@@ -22,23 +30,6 @@
       <w:r>
         <w:t>Videos for LabVIEW.</w:t>
       </w:r>
-    </w:p>
-    <w:p>
-      <w:r>
-        <w:t>Read through MATLAB sheets and look for grammar and stuff</w:t>
-      </w:r>
-    </w:p>
-    <w:p>
-      <w:r>
-        <w:t>Identify the correct exercises for labs 7 and 8</w:t>
-      </w:r>
-    </w:p>
-    <w:p>
-      <w:r>
-        <w:t>Add bonus goals to MATLAB sheets</w:t>
-      </w:r>
-      <w:bookmarkStart w:id="0" w:name="_GoBack"/>
-      <w:bookmarkEnd w:id="0"/>
     </w:p>
     <w:p/>
     <w:sectPr>

</xml_diff>